<commit_message>
Aula 3 e 4
</commit_message>
<xml_diff>
--- a/REATORES CONTINUAMENTE AGITADOS.docx
+++ b/REATORES CONTINUAMENTE AGITADOS.docx
@@ -1,6 +1,6 @@
 
 <file path=word/document.xml><?xml version="1.0" encoding="utf-8"?>
-<w:document xmlns:wpc="http://schemas.microsoft.com/office/word/2010/wordprocessingCanvas" xmlns:cx="http://schemas.microsoft.com/office/drawing/2014/chartex" xmlns:cx1="http://schemas.microsoft.com/office/drawing/2015/9/8/chartex" xmlns:cx2="http://schemas.microsoft.com/office/drawing/2015/10/21/chartex" xmlns:cx3="http://schemas.microsoft.com/office/drawing/2016/5/9/chartex" xmlns:cx4="http://schemas.microsoft.com/office/drawing/2016/5/10/chartex" xmlns:cx5="http://schemas.microsoft.com/office/drawing/2016/5/11/chartex" xmlns:cx6="http://schemas.microsoft.com/office/drawing/2016/5/12/chartex" xmlns:cx7="http://schemas.microsoft.com/office/drawing/2016/5/13/chartex" xmlns:cx8="http://schemas.microsoft.com/office/drawing/2016/5/14/chartex" xmlns:mc="http://schemas.openxmlformats.org/markup-compatibility/2006" xmlns:aink="http://schemas.microsoft.com/office/drawing/2016/ink" xmlns:am3d="http://schemas.microsoft.com/office/drawing/2017/model3d" xmlns:o="urn:schemas-microsoft-com:office:office" xmlns:oel="http://schemas.microsoft.com/office/2019/extlst" xmlns:r="http://schemas.openxmlformats.org/officeDocument/2006/relationships" xmlns:m="http://schemas.openxmlformats.org/officeDocument/2006/math" xmlns:v="urn:schemas-microsoft-com:vml" xmlns:wp14="http://schemas.microsoft.com/office/word/2010/wordprocessingDrawing" xmlns:wp="http://schemas.openxmlformats.org/drawingml/2006/wordprocessingDrawing" xmlns:w10="urn:schemas-microsoft-com:office:word" xmlns:w="http://schemas.openxmlformats.org/wordprocessingml/2006/main" xmlns:w14="http://schemas.microsoft.com/office/word/2010/wordml" xmlns:w15="http://schemas.microsoft.com/office/word/2012/wordml" xmlns:w16cex="http://schemas.microsoft.com/office/word/2018/wordml/cex" xmlns:w16cid="http://schemas.microsoft.com/office/word/2016/wordml/cid" xmlns:w16="http://schemas.microsoft.com/office/word/2018/wordml" xmlns:w16du="http://schemas.microsoft.com/office/word/2023/wordml/word16du" xmlns:w16sdtdh="http://schemas.microsoft.com/office/word/2020/wordml/sdtdatahash" xmlns:w16se="http://schemas.microsoft.com/office/word/2015/wordml/symex" xmlns:wpg="http://schemas.microsoft.com/office/word/2010/wordprocessingGroup" xmlns:wpi="http://schemas.microsoft.com/office/word/2010/wordprocessingInk" xmlns:wne="http://schemas.microsoft.com/office/word/2006/wordml" xmlns:wps="http://schemas.microsoft.com/office/word/2010/wordprocessingShape" mc:Ignorable="w14 w15 w16se w16cid w16 w16cex w16sdtdh w16du wp14">
+<w:document xmlns:wpc="http://schemas.microsoft.com/office/word/2010/wordprocessingCanvas" xmlns:cx="http://schemas.microsoft.com/office/drawing/2014/chartex" xmlns:cx1="http://schemas.microsoft.com/office/drawing/2015/9/8/chartex" xmlns:cx2="http://schemas.microsoft.com/office/drawing/2015/10/21/chartex" xmlns:cx3="http://schemas.microsoft.com/office/drawing/2016/5/9/chartex" xmlns:cx4="http://schemas.microsoft.com/office/drawing/2016/5/10/chartex" xmlns:cx5="http://schemas.microsoft.com/office/drawing/2016/5/11/chartex" xmlns:cx6="http://schemas.microsoft.com/office/drawing/2016/5/12/chartex" xmlns:cx7="http://schemas.microsoft.com/office/drawing/2016/5/13/chartex" xmlns:cx8="http://schemas.microsoft.com/office/drawing/2016/5/14/chartex" xmlns:mc="http://schemas.openxmlformats.org/markup-compatibility/2006" xmlns:aink="http://schemas.microsoft.com/office/drawing/2016/ink" xmlns:am3d="http://schemas.microsoft.com/office/drawing/2017/model3d" xmlns:o="urn:schemas-microsoft-com:office:office" xmlns:oel="http://schemas.microsoft.com/office/2019/extlst" xmlns:r="http://schemas.openxmlformats.org/officeDocument/2006/relationships" xmlns:m="http://schemas.openxmlformats.org/officeDocument/2006/math" xmlns:v="urn:schemas-microsoft-com:vml" xmlns:wp14="http://schemas.microsoft.com/office/word/2010/wordprocessingDrawing" xmlns:wp="http://schemas.openxmlformats.org/drawingml/2006/wordprocessingDrawing" xmlns:w10="urn:schemas-microsoft-com:office:word" xmlns:w="http://schemas.openxmlformats.org/wordprocessingml/2006/main" xmlns:w14="http://schemas.microsoft.com/office/word/2010/wordml" xmlns:w15="http://schemas.microsoft.com/office/word/2012/wordml" xmlns:w16cex="http://schemas.microsoft.com/office/word/2018/wordml/cex" xmlns:w16cid="http://schemas.microsoft.com/office/word/2016/wordml/cid" xmlns:w16="http://schemas.microsoft.com/office/word/2018/wordml" xmlns:w16sdtdh="http://schemas.microsoft.com/office/word/2020/wordml/sdtdatahash" xmlns:w16se="http://schemas.microsoft.com/office/word/2015/wordml/symex" xmlns:wpg="http://schemas.microsoft.com/office/word/2010/wordprocessingGroup" xmlns:wpi="http://schemas.microsoft.com/office/word/2010/wordprocessingInk" xmlns:wne="http://schemas.microsoft.com/office/word/2006/wordml" xmlns:wps="http://schemas.microsoft.com/office/word/2010/wordprocessingShape" mc:Ignorable="w14 w15 w16se w16cid w16 w16cex w16sdtdh wp14">
   <w:body>
     <w:p>
       <w:pPr>
@@ -97,7 +97,7 @@
     </w:p>
     <w:p>
       <w:pPr>
-        <w:pStyle w:val="Prrafodelista"/>
+        <w:pStyle w:val="PargrafodaLista"/>
         <w:numPr>
           <w:ilvl w:val="0"/>
           <w:numId w:val="3"/>
@@ -115,7 +115,7 @@
     </w:p>
     <w:p>
       <w:pPr>
-        <w:pStyle w:val="Prrafodelista"/>
+        <w:pStyle w:val="PargrafodaLista"/>
         <w:numPr>
           <w:ilvl w:val="0"/>
           <w:numId w:val="3"/>
@@ -133,7 +133,7 @@
     </w:p>
     <w:p>
       <w:pPr>
-        <w:pStyle w:val="Prrafodelista"/>
+        <w:pStyle w:val="PargrafodaLista"/>
         <w:numPr>
           <w:ilvl w:val="0"/>
           <w:numId w:val="3"/>
@@ -1173,13 +1173,13 @@
     </w:p>
     <w:tbl>
       <w:tblPr>
-        <w:tblStyle w:val="Tablaconcuadrcula"/>
+        <w:tblStyle w:val="Tabelacomgrade"/>
         <w:tblW w:w="0" w:type="auto"/>
         <w:jc w:val="center"/>
         <w:tblLook w:val="04A0" w:firstRow="1" w:lastRow="0" w:firstColumn="1" w:lastColumn="0" w:noHBand="0" w:noVBand="1"/>
       </w:tblPr>
       <w:tblGrid>
-        <w:gridCol w:w="2185"/>
+        <w:gridCol w:w="2196"/>
         <w:gridCol w:w="1218"/>
       </w:tblGrid>
       <w:tr>
@@ -1193,11 +1193,15 @@
           <w:p>
             <w:pPr>
               <w:rPr>
+                <w:b/>
+                <w:bCs/>
                 <w:lang w:val="pt-BR"/>
               </w:rPr>
             </w:pPr>
             <w:r>
               <w:rPr>
+                <w:b/>
+                <w:bCs/>
                 <w:lang w:val="pt-BR"/>
               </w:rPr>
               <w:t>Parâmetros</w:t>
@@ -1211,11 +1215,15 @@
           <w:p>
             <w:pPr>
               <w:rPr>
+                <w:b/>
+                <w:bCs/>
                 <w:lang w:val="pt-BR"/>
               </w:rPr>
             </w:pPr>
             <w:r>
               <w:rPr>
+                <w:b/>
+                <w:bCs/>
                 <w:lang w:val="pt-BR"/>
               </w:rPr>
               <w:t>Valor</w:t>
@@ -1239,10 +1247,13 @@
             </w:pPr>
             <m:oMathPara>
               <m:oMathParaPr>
-                <m:jc m:val="left"/>
+                <m:jc m:val="center"/>
               </m:oMathParaPr>
               <m:oMath>
                 <m:r>
+                  <m:rPr>
+                    <m:sty m:val="bi"/>
+                  </m:rPr>
                   <w:rPr>
                     <w:rFonts w:ascii="Cambria Math" w:hAnsi="Cambria Math"/>
                     <w:lang w:val="pt-BR"/>
@@ -1329,6 +1340,8 @@
                     <m:ctrlPr>
                       <w:rPr>
                         <w:rFonts w:ascii="Cambria Math" w:hAnsi="Cambria Math"/>
+                        <w:b/>
+                        <w:bCs/>
                         <w:i/>
                         <w:lang w:val="pt-BR"/>
                       </w:rPr>
@@ -1336,6 +1349,9 @@
                   </m:sSubPr>
                   <m:e>
                     <m:r>
+                      <m:rPr>
+                        <m:sty m:val="bi"/>
+                      </m:rPr>
                       <w:rPr>
                         <w:rFonts w:ascii="Cambria Math" w:hAnsi="Cambria Math"/>
                         <w:lang w:val="pt-BR"/>
@@ -1345,6 +1361,9 @@
                   </m:e>
                   <m:sub>
                     <m:r>
+                      <m:rPr>
+                        <m:sty m:val="bi"/>
+                      </m:rPr>
                       <w:rPr>
                         <w:rFonts w:ascii="Cambria Math" w:hAnsi="Cambria Math"/>
                         <w:lang w:val="pt-BR"/>
@@ -1433,6 +1452,8 @@
                     <m:ctrlPr>
                       <w:rPr>
                         <w:rFonts w:ascii="Cambria Math" w:hAnsi="Cambria Math"/>
+                        <w:b/>
+                        <w:bCs/>
                         <w:i/>
                         <w:lang w:val="pt-BR"/>
                       </w:rPr>
@@ -1440,6 +1461,9 @@
                   </m:dPr>
                   <m:e>
                     <m:r>
+                      <m:rPr>
+                        <m:sty m:val="bi"/>
+                      </m:rPr>
                       <w:rPr>
                         <w:rFonts w:ascii="Cambria Math" w:hAnsi="Cambria Math"/>
                         <w:lang w:val="pt-BR"/>
@@ -1448,7 +1472,7 @@
                     </m:r>
                     <m:r>
                       <m:rPr>
-                        <m:sty m:val="p"/>
+                        <m:sty m:val="b"/>
                       </m:rPr>
                       <w:rPr>
                         <w:rFonts w:ascii="Cambria Math" w:hAnsi="Cambria Math"/>
@@ -1457,6 +1481,9 @@
                       <m:t>Δ</m:t>
                     </m:r>
                     <m:r>
+                      <m:rPr>
+                        <m:sty m:val="bi"/>
+                      </m:rPr>
                       <w:rPr>
                         <w:rFonts w:ascii="Cambria Math" w:hAnsi="Cambria Math"/>
                         <w:lang w:val="pt-BR"/>
@@ -1512,11 +1539,21 @@
             <m:oMathPara>
               <m:oMath>
                 <m:r>
+                  <m:rPr>
+                    <m:sty m:val="bi"/>
+                  </m:rPr>
                   <w:rPr>
                     <w:rFonts w:ascii="Cambria Math" w:hAnsi="Cambria Math"/>
                     <w:lang w:val="pt-BR"/>
                   </w:rPr>
-                  <m:t>E,kcal/kgmol</m:t>
+                  <m:t>E</m:t>
+                </m:r>
+                <m:r>
+                  <w:rPr>
+                    <w:rFonts w:ascii="Cambria Math" w:hAnsi="Cambria Math"/>
+                    <w:lang w:val="pt-BR"/>
+                  </w:rPr>
+                  <m:t>,kcal/kgmol</m:t>
                 </m:r>
               </m:oMath>
             </m:oMathPara>
@@ -1536,7 +1573,7 @@
               <w:rPr>
                 <w:lang w:val="pt-BR"/>
               </w:rPr>
-              <w:t>11.843</w:t>
+              <w:t>11843</w:t>
             </w:r>
           </w:p>
         </w:tc>
@@ -1558,6 +1595,9 @@
             <m:oMathPara>
               <m:oMath>
                 <m:r>
+                  <m:rPr>
+                    <m:sty m:val="bi"/>
+                  </m:rPr>
                   <w:rPr>
                     <w:rFonts w:ascii="Cambria Math" w:hAnsi="Cambria Math"/>
                     <w:lang w:val="pt-BR"/>
@@ -1569,6 +1609,8 @@
                     <m:ctrlPr>
                       <w:rPr>
                         <w:rFonts w:ascii="Cambria Math" w:hAnsi="Cambria Math"/>
+                        <w:b/>
+                        <w:bCs/>
                         <w:i/>
                         <w:lang w:val="pt-BR"/>
                       </w:rPr>
@@ -1576,6 +1618,9 @@
                   </m:sSubPr>
                   <m:e>
                     <m:r>
+                      <m:rPr>
+                        <m:sty m:val="bi"/>
+                      </m:rPr>
                       <w:rPr>
                         <w:rFonts w:ascii="Cambria Math" w:hAnsi="Cambria Math"/>
                         <w:lang w:val="pt-BR"/>
@@ -1585,6 +1630,9 @@
                   </m:e>
                   <m:sub>
                     <m:r>
+                      <m:rPr>
+                        <m:sty m:val="bi"/>
+                      </m:rPr>
                       <w:rPr>
                         <w:rFonts w:ascii="Cambria Math" w:hAnsi="Cambria Math"/>
                         <w:lang w:val="pt-BR"/>
@@ -1680,6 +1728,8 @@
                     <m:ctrlPr>
                       <w:rPr>
                         <w:rFonts w:ascii="Cambria Math" w:hAnsi="Cambria Math"/>
+                        <w:b/>
+                        <w:bCs/>
                         <w:i/>
                         <w:lang w:val="pt-BR"/>
                       </w:rPr>
@@ -1687,6 +1737,9 @@
                   </m:sSubPr>
                   <m:e>
                     <m:r>
+                      <m:rPr>
+                        <m:sty m:val="bi"/>
+                      </m:rPr>
                       <w:rPr>
                         <w:rFonts w:ascii="Cambria Math" w:hAnsi="Cambria Math"/>
                         <w:lang w:val="pt-BR"/>
@@ -1696,6 +1749,9 @@
                   </m:e>
                   <m:sub>
                     <m:r>
+                      <m:rPr>
+                        <m:sty m:val="bi"/>
+                      </m:rPr>
                       <w:rPr>
                         <w:rFonts w:ascii="Cambria Math" w:hAnsi="Cambria Math"/>
                         <w:lang w:val="pt-BR"/>
@@ -1709,7 +1765,7 @@
                     <w:rFonts w:ascii="Cambria Math" w:hAnsi="Cambria Math"/>
                     <w:lang w:val="pt-BR"/>
                   </w:rPr>
-                  <m:t>,°K</m:t>
+                  <m:t>,K</m:t>
                 </m:r>
               </m:oMath>
             </m:oMathPara>
@@ -1755,6 +1811,8 @@
                     <m:ctrlPr>
                       <w:rPr>
                         <w:rFonts w:ascii="Cambria Math" w:hAnsi="Cambria Math"/>
+                        <w:b/>
+                        <w:bCs/>
                         <w:i/>
                         <w:lang w:val="pt-BR"/>
                       </w:rPr>
@@ -1762,6 +1820,9 @@
                   </m:sSubPr>
                   <m:e>
                     <m:r>
+                      <m:rPr>
+                        <m:sty m:val="bi"/>
+                      </m:rPr>
                       <w:rPr>
                         <w:rFonts w:ascii="Cambria Math" w:hAnsi="Cambria Math"/>
                         <w:lang w:val="pt-BR"/>
@@ -1771,6 +1832,9 @@
                   </m:e>
                   <m:sub>
                     <m:r>
+                      <m:rPr>
+                        <m:sty m:val="bi"/>
+                      </m:rPr>
                       <w:rPr>
                         <w:rFonts w:ascii="Cambria Math" w:hAnsi="Cambria Math"/>
                         <w:lang w:val="pt-BR"/>
@@ -1858,11 +1922,21 @@
               </m:oMathParaPr>
               <m:oMath>
                 <m:r>
+                  <m:rPr>
+                    <m:sty m:val="bi"/>
+                  </m:rPr>
                   <w:rPr>
                     <w:rFonts w:ascii="Cambria Math" w:hAnsi="Cambria Math"/>
                     <w:lang w:val="pt-BR"/>
                   </w:rPr>
-                  <m:t>UA/V,kcal/(</m:t>
+                  <m:t>UA/V</m:t>
+                </m:r>
+                <m:r>
+                  <w:rPr>
+                    <w:rFonts w:ascii="Cambria Math" w:hAnsi="Cambria Math"/>
+                    <w:lang w:val="pt-BR"/>
+                  </w:rPr>
+                  <m:t>,kcal/(</m:t>
                 </m:r>
                 <m:sSup>
                   <m:sSupPr>
@@ -1944,6 +2018,8 @@
                     <m:ctrlPr>
                       <w:rPr>
                         <w:rFonts w:ascii="Cambria Math" w:hAnsi="Cambria Math"/>
+                        <w:b/>
+                        <w:bCs/>
                         <w:i/>
                         <w:lang w:val="pt-BR"/>
                       </w:rPr>
@@ -1951,6 +2027,9 @@
                   </m:sSubPr>
                   <m:e>
                     <m:r>
+                      <m:rPr>
+                        <m:sty m:val="bi"/>
+                      </m:rPr>
                       <w:rPr>
                         <w:rFonts w:ascii="Cambria Math" w:hAnsi="Cambria Math"/>
                         <w:lang w:val="pt-BR"/>
@@ -1960,6 +2039,9 @@
                   </m:e>
                   <m:sub>
                     <m:r>
+                      <m:rPr>
+                        <m:sty m:val="bi"/>
+                      </m:rPr>
                       <w:rPr>
                         <w:rFonts w:ascii="Cambria Math" w:hAnsi="Cambria Math"/>
                         <w:lang w:val="pt-BR"/>
@@ -1973,7 +2055,7 @@
                     <w:rFonts w:ascii="Cambria Math" w:hAnsi="Cambria Math"/>
                     <w:lang w:val="pt-BR"/>
                   </w:rPr>
-                  <m:t>,°K</m:t>
+                  <m:t>,K</m:t>
                 </m:r>
               </m:oMath>
             </m:oMathPara>
@@ -1998,6 +2080,94 @@
           </w:p>
         </w:tc>
       </w:tr>
+      <w:tr>
+        <w:trPr>
+          <w:jc w:val="center"/>
+        </w:trPr>
+        <w:tc>
+          <w:tcPr>
+            <w:tcW w:w="0" w:type="auto"/>
+          </w:tcPr>
+          <w:p>
+            <w:pPr>
+              <w:rPr>
+                <w:rFonts w:ascii="Calibri" w:eastAsia="Calibri" w:hAnsi="Calibri" w:cs="Times New Roman"/>
+                <w:b/>
+                <w:bCs/>
+                <w:lang w:val="pt-BR"/>
+              </w:rPr>
+            </w:pPr>
+            <m:oMathPara>
+              <m:oMath>
+                <m:r>
+                  <m:rPr>
+                    <m:sty m:val="bi"/>
+                  </m:rPr>
+                  <w:rPr>
+                    <w:rFonts w:ascii="Cambria Math" w:hAnsi="Cambria Math"/>
+                    <w:lang w:val="pt-BR"/>
+                  </w:rPr>
+                  <m:t>R</m:t>
+                </m:r>
+                <m:r>
+                  <w:rPr>
+                    <w:rFonts w:ascii="Cambria Math" w:eastAsiaTheme="minorEastAsia" w:hAnsi="Cambria Math"/>
+                    <w:lang w:val="pt-BR"/>
+                  </w:rPr>
+                  <m:t>,</m:t>
+                </m:r>
+                <m:sSup>
+                  <m:sSupPr>
+                    <m:ctrlPr>
+                      <w:rPr>
+                        <w:rFonts w:ascii="Cambria Math" w:eastAsiaTheme="minorEastAsia" w:hAnsi="Cambria Math"/>
+                        <w:i/>
+                        <w:lang w:val="pt-BR"/>
+                      </w:rPr>
+                    </m:ctrlPr>
+                  </m:sSupPr>
+                  <m:e>
+                    <m:r>
+                      <w:rPr>
+                        <w:rFonts w:ascii="Cambria Math" w:eastAsiaTheme="minorEastAsia" w:hAnsi="Cambria Math"/>
+                        <w:lang w:val="pt-BR"/>
+                      </w:rPr>
+                      <m:t>h</m:t>
+                    </m:r>
+                  </m:e>
+                  <m:sup>
+                    <m:r>
+                      <w:rPr>
+                        <w:rFonts w:ascii="Cambria Math" w:eastAsiaTheme="minorEastAsia" w:hAnsi="Cambria Math"/>
+                        <w:lang w:val="pt-BR"/>
+                      </w:rPr>
+                      <m:t>-1</m:t>
+                    </m:r>
+                  </m:sup>
+                </m:sSup>
+              </m:oMath>
+            </m:oMathPara>
+          </w:p>
+        </w:tc>
+        <w:tc>
+          <w:tcPr>
+            <w:tcW w:w="0" w:type="auto"/>
+          </w:tcPr>
+          <w:p>
+            <w:pPr>
+              <w:rPr>
+                <w:lang w:val="pt-BR"/>
+              </w:rPr>
+            </w:pPr>
+            <w:r>
+              <w:rPr>
+                <w:lang w:val="pt-BR"/>
+              </w:rPr>
+              <w:t>1.987</w:t>
+            </w:r>
+          </w:p>
+        </w:tc>
+      </w:tr>
     </w:tbl>
     <w:p>
       <w:pPr>
@@ -2026,7 +2196,7 @@
     </w:p>
     <w:tbl>
       <w:tblPr>
-        <w:tblStyle w:val="Tablaconcuadrcula"/>
+        <w:tblStyle w:val="Tabelacomgrade"/>
         <w:tblW w:w="0" w:type="auto"/>
         <w:tblLook w:val="04A0" w:firstRow="1" w:lastRow="0" w:firstColumn="1" w:lastColumn="0" w:noHBand="0" w:noVBand="1"/>
       </w:tblPr>
@@ -2406,232 +2576,6 @@
           </w:p>
         </w:tc>
       </w:tr>
-      <w:tr>
-        <w:tc>
-          <w:tcPr>
-            <w:tcW w:w="2337" w:type="dxa"/>
-          </w:tcPr>
-          <w:p>
-            <w:pPr>
-              <w:rPr>
-                <w:lang w:val="pt-BR"/>
-              </w:rPr>
-            </w:pPr>
-            <w:proofErr w:type="gramStart"/>
-            <w:r>
-              <w:rPr>
-                <w:lang w:val="pt-BR"/>
-              </w:rPr>
-              <w:t>x(</w:t>
-            </w:r>
-            <w:proofErr w:type="gramEnd"/>
-            <w:r>
-              <w:rPr>
-                <w:lang w:val="pt-BR"/>
-              </w:rPr>
-              <w:t xml:space="preserve">1), </w:t>
-            </w:r>
-            <m:oMath>
-              <m:sSub>
-                <m:sSubPr>
-                  <m:ctrlPr>
-                    <w:rPr>
-                      <w:rFonts w:ascii="Cambria Math" w:hAnsi="Cambria Math"/>
-                      <w:i/>
-                      <w:lang w:val="pt-BR"/>
-                    </w:rPr>
-                  </m:ctrlPr>
-                </m:sSubPr>
-                <m:e>
-                  <m:r>
-                    <w:rPr>
-                      <w:rFonts w:ascii="Cambria Math" w:hAnsi="Cambria Math"/>
-                      <w:lang w:val="pt-BR"/>
-                    </w:rPr>
-                    <m:t>C</m:t>
-                  </m:r>
-                </m:e>
-                <m:sub>
-                  <m:r>
-                    <w:rPr>
-                      <w:rFonts w:ascii="Cambria Math" w:hAnsi="Cambria Math"/>
-                      <w:lang w:val="pt-BR"/>
-                    </w:rPr>
-                    <m:t>A</m:t>
-                  </m:r>
-                </m:sub>
-              </m:sSub>
-            </m:oMath>
-          </w:p>
-        </w:tc>
-        <w:tc>
-          <w:tcPr>
-            <w:tcW w:w="2337" w:type="dxa"/>
-          </w:tcPr>
-          <w:p>
-            <w:pPr>
-              <w:rPr>
-                <w:lang w:val="pt-BR"/>
-              </w:rPr>
-            </w:pPr>
-            <w:r>
-              <w:rPr>
-                <w:lang w:val="pt-BR"/>
-              </w:rPr>
-              <w:t>8.564</w:t>
-            </w:r>
-          </w:p>
-        </w:tc>
-        <w:tc>
-          <w:tcPr>
-            <w:tcW w:w="2338" w:type="dxa"/>
-          </w:tcPr>
-          <w:p>
-            <w:pPr>
-              <w:rPr>
-                <w:lang w:val="pt-BR"/>
-              </w:rPr>
-            </w:pPr>
-            <w:r>
-              <w:rPr>
-                <w:lang w:val="pt-BR"/>
-              </w:rPr>
-              <w:t>5.518</w:t>
-            </w:r>
-          </w:p>
-        </w:tc>
-        <w:tc>
-          <w:tcPr>
-            <w:tcW w:w="2338" w:type="dxa"/>
-          </w:tcPr>
-          <w:p>
-            <w:pPr>
-              <w:rPr>
-                <w:lang w:val="pt-BR"/>
-              </w:rPr>
-            </w:pPr>
-            <w:r>
-              <w:rPr>
-                <w:lang w:val="pt-BR"/>
-              </w:rPr>
-              <w:t>2.359</w:t>
-            </w:r>
-          </w:p>
-        </w:tc>
-      </w:tr>
-      <w:tr>
-        <w:tc>
-          <w:tcPr>
-            <w:tcW w:w="2337" w:type="dxa"/>
-          </w:tcPr>
-          <w:p>
-            <w:pPr>
-              <w:rPr>
-                <w:lang w:val="pt-BR"/>
-              </w:rPr>
-            </w:pPr>
-            <w:proofErr w:type="gramStart"/>
-            <w:r>
-              <w:rPr>
-                <w:lang w:val="pt-BR"/>
-              </w:rPr>
-              <w:t>x(</w:t>
-            </w:r>
-            <w:proofErr w:type="gramEnd"/>
-            <w:r>
-              <w:rPr>
-                <w:lang w:val="pt-BR"/>
-              </w:rPr>
-              <w:t xml:space="preserve">2), </w:t>
-            </w:r>
-            <m:oMath>
-              <m:sSub>
-                <m:sSubPr>
-                  <m:ctrlPr>
-                    <w:rPr>
-                      <w:rFonts w:ascii="Cambria Math" w:hAnsi="Cambria Math"/>
-                      <w:i/>
-                      <w:lang w:val="pt-BR"/>
-                    </w:rPr>
-                  </m:ctrlPr>
-                </m:sSubPr>
-                <m:e>
-                  <m:r>
-                    <w:rPr>
-                      <w:rFonts w:ascii="Cambria Math" w:hAnsi="Cambria Math"/>
-                      <w:lang w:val="pt-BR"/>
-                    </w:rPr>
-                    <m:t>T</m:t>
-                  </m:r>
-                </m:e>
-                <m:sub>
-                  <m:r>
-                    <w:rPr>
-                      <w:rFonts w:ascii="Cambria Math" w:hAnsi="Cambria Math"/>
-                      <w:lang w:val="pt-BR"/>
-                    </w:rPr>
-                    <m:t>c</m:t>
-                  </m:r>
-                </m:sub>
-              </m:sSub>
-            </m:oMath>
-          </w:p>
-        </w:tc>
-        <w:tc>
-          <w:tcPr>
-            <w:tcW w:w="2337" w:type="dxa"/>
-          </w:tcPr>
-          <w:p>
-            <w:pPr>
-              <w:rPr>
-                <w:lang w:val="pt-BR"/>
-              </w:rPr>
-            </w:pPr>
-            <w:r>
-              <w:rPr>
-                <w:lang w:val="pt-BR"/>
-              </w:rPr>
-              <w:t>311.2</w:t>
-            </w:r>
-          </w:p>
-        </w:tc>
-        <w:tc>
-          <w:tcPr>
-            <w:tcW w:w="2338" w:type="dxa"/>
-          </w:tcPr>
-          <w:p>
-            <w:pPr>
-              <w:rPr>
-                <w:lang w:val="pt-BR"/>
-              </w:rPr>
-            </w:pPr>
-            <w:r>
-              <w:rPr>
-                <w:lang w:val="pt-BR"/>
-              </w:rPr>
-              <w:t>339.1</w:t>
-            </w:r>
-          </w:p>
-        </w:tc>
-        <w:tc>
-          <w:tcPr>
-            <w:tcW w:w="2338" w:type="dxa"/>
-          </w:tcPr>
-          <w:p>
-            <w:pPr>
-              <w:rPr>
-                <w:lang w:val="pt-BR"/>
-              </w:rPr>
-            </w:pPr>
-            <w:r>
-              <w:rPr>
-                <w:lang w:val="pt-BR"/>
-              </w:rPr>
-              <w:t>368.1</w:t>
-            </w:r>
-          </w:p>
-        </w:tc>
-      </w:tr>
     </w:tbl>
     <w:p>
       <w:pPr>
@@ -2659,7 +2603,7 @@
     </w:p>
     <w:p>
       <w:pPr>
-        <w:pStyle w:val="Prrafodelista"/>
+        <w:pStyle w:val="PargrafodaLista"/>
         <w:numPr>
           <w:ilvl w:val="0"/>
           <w:numId w:val="2"/>
@@ -2667,134 +2611,199 @@
         <w:rPr>
           <w:b/>
           <w:bCs/>
-          <w:lang w:val="pt-BR"/>
+          <w:lang w:val="en-US"/>
         </w:rPr>
       </w:pPr>
       <w:r>
         <w:rPr>
           <w:b/>
           <w:bCs/>
-          <w:lang w:val="pt-BR"/>
-        </w:rPr>
-        <w:t xml:space="preserve">B. Wayne </w:t>
+          <w:lang w:val="en-US"/>
+        </w:rPr>
+        <w:t xml:space="preserve">B. Wayne Bequette, PROCESS DYNAMICS Modeling, Analysis, and </w:t>
       </w:r>
-      <w:proofErr w:type="spellStart"/>
+      <w:proofErr w:type="gramStart"/>
       <w:r>
         <w:rPr>
           <w:b/>
           <w:bCs/>
-          <w:lang w:val="pt-BR"/>
-        </w:rPr>
-        <w:t>Bequette</w:t>
-      </w:r>
-      <w:proofErr w:type="spellEnd"/>
-      <w:r>
-        <w:rPr>
-          <w:b/>
-          <w:bCs/>
-          <w:lang w:val="pt-BR"/>
-        </w:rPr>
-        <w:t xml:space="preserve">, PROCESS DYNAMICS </w:t>
-      </w:r>
-      <w:proofErr w:type="spellStart"/>
-      <w:r>
-        <w:rPr>
-          <w:b/>
-          <w:bCs/>
-          <w:lang w:val="pt-BR"/>
-        </w:rPr>
-        <w:t>Modeling</w:t>
-      </w:r>
-      <w:proofErr w:type="spellEnd"/>
-      <w:r>
-        <w:rPr>
-          <w:b/>
-          <w:bCs/>
-          <w:lang w:val="pt-BR"/>
-        </w:rPr>
-        <w:t xml:space="preserve">, </w:t>
-      </w:r>
-      <w:proofErr w:type="spellStart"/>
-      <w:r>
-        <w:rPr>
-          <w:b/>
-          <w:bCs/>
-          <w:lang w:val="pt-BR"/>
-        </w:rPr>
-        <w:t>Analysis</w:t>
-      </w:r>
-      <w:proofErr w:type="spellEnd"/>
-      <w:r>
-        <w:rPr>
-          <w:b/>
-          <w:bCs/>
-          <w:lang w:val="pt-BR"/>
-        </w:rPr>
-        <w:t xml:space="preserve">, </w:t>
-      </w:r>
-      <w:proofErr w:type="spellStart"/>
-      <w:r>
-        <w:rPr>
-          <w:b/>
-          <w:bCs/>
-          <w:lang w:val="pt-BR"/>
-        </w:rPr>
-        <w:t>and</w:t>
-      </w:r>
-      <w:proofErr w:type="spellEnd"/>
-      <w:r>
-        <w:rPr>
-          <w:b/>
-          <w:bCs/>
-          <w:lang w:val="pt-BR"/>
-        </w:rPr>
-        <w:t xml:space="preserve"> </w:t>
-      </w:r>
-      <w:proofErr w:type="spellStart"/>
-      <w:proofErr w:type="gramStart"/>
-      <w:r>
-        <w:rPr>
-          <w:b/>
-          <w:bCs/>
-          <w:lang w:val="pt-BR"/>
-        </w:rPr>
-        <w:t>Simulation</w:t>
-      </w:r>
-      <w:proofErr w:type="spellEnd"/>
-      <w:r>
-        <w:rPr>
-          <w:b/>
-          <w:bCs/>
-          <w:lang w:val="pt-BR"/>
-        </w:rPr>
-        <w:t>,  Prentice</w:t>
+          <w:lang w:val="en-US"/>
+        </w:rPr>
+        <w:t>Simulation,  Prentice</w:t>
       </w:r>
       <w:proofErr w:type="gramEnd"/>
       <w:r>
         <w:rPr>
           <w:b/>
           <w:bCs/>
-          <w:lang w:val="pt-BR"/>
-        </w:rPr>
-        <w:t xml:space="preserve"> Hall PTR, Upper </w:t>
+          <w:lang w:val="en-US"/>
+        </w:rPr>
+        <w:t xml:space="preserve"> Hall PTR, Upper Saddle River, New Jersey</w:t>
       </w:r>
-      <w:proofErr w:type="spellStart"/>
-      <w:r>
+    </w:p>
+    <w:p>
+      <w:pPr>
         <w:rPr>
           <w:b/>
           <w:bCs/>
-          <w:lang w:val="pt-BR"/>
-        </w:rPr>
-        <w:t>Saddle</w:t>
-      </w:r>
-      <w:proofErr w:type="spellEnd"/>
-      <w:r>
+          <w:lang w:val="en-US"/>
+        </w:rPr>
+      </w:pPr>
+    </w:p>
+    <w:p>
+      <w:pPr>
         <w:rPr>
           <w:b/>
           <w:bCs/>
-          <w:lang w:val="pt-BR"/>
-        </w:rPr>
-        <w:t xml:space="preserve"> River, New Jersey</w:t>
+          <w:noProof/>
+          <w:lang w:val="en-US"/>
+        </w:rPr>
+      </w:pPr>
+    </w:p>
+    <w:p>
+      <w:pPr>
+        <w:rPr>
+          <w:b/>
+          <w:bCs/>
+          <w:noProof/>
+          <w:lang w:val="en-US"/>
+        </w:rPr>
+      </w:pPr>
+    </w:p>
+    <w:p>
+      <w:pPr>
+        <w:rPr>
+          <w:b/>
+          <w:bCs/>
+          <w:lang w:val="en-US"/>
+        </w:rPr>
+      </w:pPr>
+      <w:r>
+        <w:rPr>
+          <w:b/>
+          <w:bCs/>
+          <w:noProof/>
+          <w:lang w:val="en-US"/>
+        </w:rPr>
+        <w:lastRenderedPageBreak/>
+        <w:drawing>
+          <wp:inline distT="0" distB="0" distL="0" distR="0" wp14:anchorId="1481251D" wp14:editId="3BF39471">
+            <wp:extent cx="4517679" cy="3388528"/>
+            <wp:effectExtent l="0" t="0" r="0" b="0"/>
+            <wp:docPr id="1218310917" name="Imagem 1"/>
+            <wp:cNvGraphicFramePr>
+              <a:graphicFrameLocks xmlns:a="http://schemas.openxmlformats.org/drawingml/2006/main" noChangeAspect="1"/>
+            </wp:cNvGraphicFramePr>
+            <a:graphic xmlns:a="http://schemas.openxmlformats.org/drawingml/2006/main">
+              <a:graphicData uri="http://schemas.openxmlformats.org/drawingml/2006/picture">
+                <pic:pic xmlns:pic="http://schemas.openxmlformats.org/drawingml/2006/picture">
+                  <pic:nvPicPr>
+                    <pic:cNvPr id="0" name="Picture 1"/>
+                    <pic:cNvPicPr>
+                      <a:picLocks noChangeAspect="1" noChangeArrowheads="1"/>
+                    </pic:cNvPicPr>
+                  </pic:nvPicPr>
+                  <pic:blipFill>
+                    <a:blip r:embed="rId6">
+                      <a:extLst>
+                        <a:ext uri="{28A0092B-C50C-407E-A947-70E740481C1C}">
+                          <a14:useLocalDpi xmlns:a14="http://schemas.microsoft.com/office/drawing/2010/main" val="0"/>
+                        </a:ext>
+                      </a:extLst>
+                    </a:blip>
+                    <a:srcRect/>
+                    <a:stretch>
+                      <a:fillRect/>
+                    </a:stretch>
+                  </pic:blipFill>
+                  <pic:spPr bwMode="auto">
+                    <a:xfrm>
+                      <a:off x="0" y="0"/>
+                      <a:ext cx="4528033" cy="3396294"/>
+                    </a:xfrm>
+                    <a:prstGeom prst="rect">
+                      <a:avLst/>
+                    </a:prstGeom>
+                    <a:noFill/>
+                    <a:ln>
+                      <a:noFill/>
+                    </a:ln>
+                  </pic:spPr>
+                </pic:pic>
+              </a:graphicData>
+            </a:graphic>
+          </wp:inline>
+        </w:drawing>
+      </w:r>
+    </w:p>
+    <w:p>
+      <w:pPr>
+        <w:rPr>
+          <w:b/>
+          <w:bCs/>
+          <w:lang w:val="en-US"/>
+        </w:rPr>
+      </w:pPr>
+    </w:p>
+    <w:p>
+      <w:pPr>
+        <w:rPr>
+          <w:b/>
+          <w:bCs/>
+          <w:lang w:val="en-US"/>
+        </w:rPr>
+      </w:pPr>
+      <w:r>
+        <w:rPr>
+          <w:b/>
+          <w:bCs/>
+          <w:noProof/>
+          <w:lang w:val="en-US"/>
+        </w:rPr>
+        <w:drawing>
+          <wp:inline distT="0" distB="0" distL="0" distR="0" wp14:anchorId="00740BC5" wp14:editId="0B4C781B">
+            <wp:extent cx="4653481" cy="3490111"/>
+            <wp:effectExtent l="0" t="0" r="0" b="0"/>
+            <wp:docPr id="817131905" name="Gráfico 2"/>
+            <wp:cNvGraphicFramePr>
+              <a:graphicFrameLocks xmlns:a="http://schemas.openxmlformats.org/drawingml/2006/main" noChangeAspect="1"/>
+            </wp:cNvGraphicFramePr>
+            <a:graphic xmlns:a="http://schemas.openxmlformats.org/drawingml/2006/main">
+              <a:graphicData uri="http://schemas.openxmlformats.org/drawingml/2006/picture">
+                <pic:pic xmlns:pic="http://schemas.openxmlformats.org/drawingml/2006/picture">
+                  <pic:nvPicPr>
+                    <pic:cNvPr id="817131905" name="Gráfico 817131905"/>
+                    <pic:cNvPicPr/>
+                  </pic:nvPicPr>
+                  <pic:blipFill>
+                    <a:blip r:embed="rId7">
+                      <a:extLst>
+                        <a:ext uri="{28A0092B-C50C-407E-A947-70E740481C1C}">
+                          <a14:useLocalDpi xmlns:a14="http://schemas.microsoft.com/office/drawing/2010/main" val="0"/>
+                        </a:ext>
+                        <a:ext uri="{96DAC541-7B7A-43D3-8B79-37D633B846F1}">
+                          <asvg:svgBlip xmlns:asvg="http://schemas.microsoft.com/office/drawing/2016/SVG/main" r:embed="rId8"/>
+                        </a:ext>
+                      </a:extLst>
+                    </a:blip>
+                    <a:stretch>
+                      <a:fillRect/>
+                    </a:stretch>
+                  </pic:blipFill>
+                  <pic:spPr>
+                    <a:xfrm>
+                      <a:off x="0" y="0"/>
+                      <a:ext cx="4655268" cy="3491451"/>
+                    </a:xfrm>
+                    <a:prstGeom prst="rect">
+                      <a:avLst/>
+                    </a:prstGeom>
+                  </pic:spPr>
+                </pic:pic>
+              </a:graphicData>
+            </a:graphic>
+          </wp:inline>
+        </w:drawing>
       </w:r>
     </w:p>
     <w:sectPr>
@@ -2808,7 +2817,7 @@
 </file>
 
 <file path=word/numbering.xml><?xml version="1.0" encoding="utf-8"?>
-<w:numbering xmlns:wpc="http://schemas.microsoft.com/office/word/2010/wordprocessingCanvas" xmlns:cx="http://schemas.microsoft.com/office/drawing/2014/chartex" xmlns:cx1="http://schemas.microsoft.com/office/drawing/2015/9/8/chartex" xmlns:cx2="http://schemas.microsoft.com/office/drawing/2015/10/21/chartex" xmlns:cx3="http://schemas.microsoft.com/office/drawing/2016/5/9/chartex" xmlns:cx4="http://schemas.microsoft.com/office/drawing/2016/5/10/chartex" xmlns:cx5="http://schemas.microsoft.com/office/drawing/2016/5/11/chartex" xmlns:cx6="http://schemas.microsoft.com/office/drawing/2016/5/12/chartex" xmlns:cx7="http://schemas.microsoft.com/office/drawing/2016/5/13/chartex" xmlns:cx8="http://schemas.microsoft.com/office/drawing/2016/5/14/chartex" xmlns:mc="http://schemas.openxmlformats.org/markup-compatibility/2006" xmlns:aink="http://schemas.microsoft.com/office/drawing/2016/ink" xmlns:am3d="http://schemas.microsoft.com/office/drawing/2017/model3d" xmlns:o="urn:schemas-microsoft-com:office:office" xmlns:oel="http://schemas.microsoft.com/office/2019/extlst" xmlns:r="http://schemas.openxmlformats.org/officeDocument/2006/relationships" xmlns:m="http://schemas.openxmlformats.org/officeDocument/2006/math" xmlns:v="urn:schemas-microsoft-com:vml" xmlns:wp14="http://schemas.microsoft.com/office/word/2010/wordprocessingDrawing" xmlns:wp="http://schemas.openxmlformats.org/drawingml/2006/wordprocessingDrawing" xmlns:w10="urn:schemas-microsoft-com:office:word" xmlns:w="http://schemas.openxmlformats.org/wordprocessingml/2006/main" xmlns:w14="http://schemas.microsoft.com/office/word/2010/wordml" xmlns:w15="http://schemas.microsoft.com/office/word/2012/wordml" xmlns:w16cex="http://schemas.microsoft.com/office/word/2018/wordml/cex" xmlns:w16cid="http://schemas.microsoft.com/office/word/2016/wordml/cid" xmlns:w16="http://schemas.microsoft.com/office/word/2018/wordml" xmlns:w16du="http://schemas.microsoft.com/office/word/2023/wordml/word16du" xmlns:w16sdtdh="http://schemas.microsoft.com/office/word/2020/wordml/sdtdatahash" xmlns:w16se="http://schemas.microsoft.com/office/word/2015/wordml/symex" xmlns:wpg="http://schemas.microsoft.com/office/word/2010/wordprocessingGroup" xmlns:wpi="http://schemas.microsoft.com/office/word/2010/wordprocessingInk" xmlns:wne="http://schemas.microsoft.com/office/word/2006/wordml" xmlns:wps="http://schemas.microsoft.com/office/word/2010/wordprocessingShape" mc:Ignorable="w14 w15 w16se w16cid w16 w16cex w16sdtdh w16du wp14">
+<w:numbering xmlns:wpc="http://schemas.microsoft.com/office/word/2010/wordprocessingCanvas" xmlns:cx="http://schemas.microsoft.com/office/drawing/2014/chartex" xmlns:cx1="http://schemas.microsoft.com/office/drawing/2015/9/8/chartex" xmlns:cx2="http://schemas.microsoft.com/office/drawing/2015/10/21/chartex" xmlns:cx3="http://schemas.microsoft.com/office/drawing/2016/5/9/chartex" xmlns:cx4="http://schemas.microsoft.com/office/drawing/2016/5/10/chartex" xmlns:cx5="http://schemas.microsoft.com/office/drawing/2016/5/11/chartex" xmlns:cx6="http://schemas.microsoft.com/office/drawing/2016/5/12/chartex" xmlns:cx7="http://schemas.microsoft.com/office/drawing/2016/5/13/chartex" xmlns:cx8="http://schemas.microsoft.com/office/drawing/2016/5/14/chartex" xmlns:mc="http://schemas.openxmlformats.org/markup-compatibility/2006" xmlns:aink="http://schemas.microsoft.com/office/drawing/2016/ink" xmlns:am3d="http://schemas.microsoft.com/office/drawing/2017/model3d" xmlns:o="urn:schemas-microsoft-com:office:office" xmlns:oel="http://schemas.microsoft.com/office/2019/extlst" xmlns:r="http://schemas.openxmlformats.org/officeDocument/2006/relationships" xmlns:m="http://schemas.openxmlformats.org/officeDocument/2006/math" xmlns:v="urn:schemas-microsoft-com:vml" xmlns:wp14="http://schemas.microsoft.com/office/word/2010/wordprocessingDrawing" xmlns:wp="http://schemas.openxmlformats.org/drawingml/2006/wordprocessingDrawing" xmlns:w10="urn:schemas-microsoft-com:office:word" xmlns:w="http://schemas.openxmlformats.org/wordprocessingml/2006/main" xmlns:w14="http://schemas.microsoft.com/office/word/2010/wordml" xmlns:w15="http://schemas.microsoft.com/office/word/2012/wordml" xmlns:w16cex="http://schemas.microsoft.com/office/word/2018/wordml/cex" xmlns:w16cid="http://schemas.microsoft.com/office/word/2016/wordml/cid" xmlns:w16="http://schemas.microsoft.com/office/word/2018/wordml" xmlns:w16sdtdh="http://schemas.microsoft.com/office/word/2020/wordml/sdtdatahash" xmlns:w16se="http://schemas.microsoft.com/office/word/2015/wordml/symex" xmlns:wpg="http://schemas.microsoft.com/office/word/2010/wordprocessingGroup" xmlns:wpi="http://schemas.microsoft.com/office/word/2010/wordprocessingInk" xmlns:wne="http://schemas.microsoft.com/office/word/2006/wordml" xmlns:wps="http://schemas.microsoft.com/office/word/2010/wordprocessingShape" mc:Ignorable="w14 w15 w16se w16cid w16 w16cex w16sdtdh wp14">
   <w:abstractNum w:abstractNumId="0" w15:restartNumberingAfterBreak="0">
     <w:nsid w:val="27081D9F"/>
     <w:multiLevelType w:val="hybridMultilevel"/>
@@ -3161,7 +3170,7 @@
 </file>
 
 <file path=word/styles.xml><?xml version="1.0" encoding="utf-8"?>
-<w:styles xmlns:mc="http://schemas.openxmlformats.org/markup-compatibility/2006" xmlns:r="http://schemas.openxmlformats.org/officeDocument/2006/relationships" xmlns:w="http://schemas.openxmlformats.org/wordprocessingml/2006/main" xmlns:w14="http://schemas.microsoft.com/office/word/2010/wordml" xmlns:w15="http://schemas.microsoft.com/office/word/2012/wordml" xmlns:w16cex="http://schemas.microsoft.com/office/word/2018/wordml/cex" xmlns:w16cid="http://schemas.microsoft.com/office/word/2016/wordml/cid" xmlns:w16="http://schemas.microsoft.com/office/word/2018/wordml" xmlns:w16du="http://schemas.microsoft.com/office/word/2023/wordml/word16du" xmlns:w16sdtdh="http://schemas.microsoft.com/office/word/2020/wordml/sdtdatahash" xmlns:w16se="http://schemas.microsoft.com/office/word/2015/wordml/symex" mc:Ignorable="w14 w15 w16se w16cid w16 w16cex w16sdtdh w16du">
+<w:styles xmlns:mc="http://schemas.openxmlformats.org/markup-compatibility/2006" xmlns:r="http://schemas.openxmlformats.org/officeDocument/2006/relationships" xmlns:w="http://schemas.openxmlformats.org/wordprocessingml/2006/main" xmlns:w14="http://schemas.microsoft.com/office/word/2010/wordml" xmlns:w15="http://schemas.microsoft.com/office/word/2012/wordml" xmlns:w16cex="http://schemas.microsoft.com/office/word/2018/wordml/cex" xmlns:w16cid="http://schemas.microsoft.com/office/word/2016/wordml/cid" xmlns:w16="http://schemas.microsoft.com/office/word/2018/wordml" xmlns:w16sdtdh="http://schemas.microsoft.com/office/word/2020/wordml/sdtdatahash" xmlns:w16se="http://schemas.microsoft.com/office/word/2015/wordml/symex" mc:Ignorable="w14 w15 w16se w16cid w16 w16cex w16sdtdh">
   <w:docDefaults>
     <w:rPrDefault>
       <w:rPr>
@@ -3562,13 +3571,13 @@
       <w:lang w:val="es-ES"/>
     </w:rPr>
   </w:style>
-  <w:style w:type="character" w:default="1" w:styleId="Fuentedeprrafopredeter">
+  <w:style w:type="character" w:default="1" w:styleId="Fontepargpadro">
     <w:name w:val="Default Paragraph Font"/>
     <w:uiPriority w:val="1"/>
     <w:semiHidden/>
     <w:unhideWhenUsed/>
   </w:style>
-  <w:style w:type="table" w:default="1" w:styleId="Tablanormal">
+  <w:style w:type="table" w:default="1" w:styleId="Tabelanormal">
     <w:name w:val="Normal Table"/>
     <w:uiPriority w:val="99"/>
     <w:semiHidden/>
@@ -3583,13 +3592,13 @@
       </w:tblCellMar>
     </w:tblPr>
   </w:style>
-  <w:style w:type="numbering" w:default="1" w:styleId="Sinlista">
+  <w:style w:type="numbering" w:default="1" w:styleId="Semlista">
     <w:name w:val="No List"/>
     <w:uiPriority w:val="99"/>
     <w:semiHidden/>
     <w:unhideWhenUsed/>
   </w:style>
-  <w:style w:type="paragraph" w:styleId="Prrafodelista">
+  <w:style w:type="paragraph" w:styleId="PargrafodaLista">
     <w:name w:val="List Paragraph"/>
     <w:basedOn w:val="Normal"/>
     <w:uiPriority w:val="34"/>
@@ -3600,9 +3609,9 @@
       <w:contextualSpacing/>
     </w:pPr>
   </w:style>
-  <w:style w:type="character" w:styleId="Textodelmarcadordeposicin">
+  <w:style w:type="character" w:styleId="TextodoEspaoReservado">
     <w:name w:val="Placeholder Text"/>
-    <w:basedOn w:val="Fuentedeprrafopredeter"/>
+    <w:basedOn w:val="Fontepargpadro"/>
     <w:uiPriority w:val="99"/>
     <w:semiHidden/>
     <w:rsid w:val="00FE24BD"/>
@@ -3610,9 +3619,9 @@
       <w:color w:val="808080"/>
     </w:rPr>
   </w:style>
-  <w:style w:type="table" w:styleId="Tablaconcuadrcula">
+  <w:style w:type="table" w:styleId="Tabelacomgrade">
     <w:name w:val="Table Grid"/>
-    <w:basedOn w:val="Tablanormal"/>
+    <w:basedOn w:val="Tabelanormal"/>
     <w:uiPriority w:val="39"/>
     <w:rsid w:val="006A59C5"/>
     <w:pPr>

</xml_diff>